<commit_message>
Added website link in the document and updated test files
</commit_message>
<xml_diff>
--- a/Working_of_the_Application.docx
+++ b/Working_of_the_Application.docx
@@ -24,6 +24,60 @@
     </w:p>
     <w:p/>
     <w:p>
+      <w:pPr>
+        <w:rPr>
+          <w:rFonts w:ascii="Times New Roman" w:eastAsia="Times New Roman" w:hAnsi="Times New Roman" w:cs="Times New Roman"/>
+          <w:lang w:eastAsia="en-GB"/>
+        </w:rPr>
+      </w:pPr>
+      <w:r>
+        <w:t xml:space="preserve">Link for the website : </w:t>
+      </w:r>
+      <w:bookmarkStart w:id="0" w:name="_GoBack"/>
+      <w:r>
+        <w:rPr>
+          <w:rFonts w:ascii="Times New Roman" w:eastAsia="Times New Roman" w:hAnsi="Times New Roman" w:cs="Times New Roman"/>
+          <w:lang w:eastAsia="en-GB"/>
+        </w:rPr>
+        <w:fldChar w:fldCharType="begin"/>
+      </w:r>
+      <w:r>
+        <w:rPr>
+          <w:rFonts w:ascii="Times New Roman" w:eastAsia="Times New Roman" w:hAnsi="Times New Roman" w:cs="Times New Roman"/>
+          <w:lang w:eastAsia="en-GB"/>
+        </w:rPr>
+        <w:instrText xml:space="preserve"> HYPERLINK "https://covid-tracker-2dd7f.web.app/" \t "_blank" </w:instrText>
+      </w:r>
+      <w:r>
+        <w:rPr>
+          <w:rFonts w:ascii="Times New Roman" w:eastAsia="Times New Roman" w:hAnsi="Times New Roman" w:cs="Times New Roman"/>
+          <w:lang w:eastAsia="en-GB"/>
+        </w:rPr>
+        <w:fldChar w:fldCharType="separate"/>
+      </w:r>
+      <w:r>
+        <w:rPr>
+          <w:rFonts w:ascii="Helvetica Neue" w:eastAsia="Times New Roman" w:hAnsi="Helvetica Neue" w:cs="Times New Roman"/>
+          <w:color w:val="0000FF"/>
+          <w:sz w:val="20"/>
+          <w:szCs w:val="20"/>
+          <w:u w:val="single"/>
+          <w:shd w:val="clear" w:color="auto" w:fill="F5F5F5"/>
+          <w:lang w:eastAsia="en-GB"/>
+        </w:rPr>
+        <w:t>covid-tracker-2dd7f.web.app</w:t>
+      </w:r>
+      <w:r>
+        <w:rPr>
+          <w:rFonts w:ascii="Times New Roman" w:eastAsia="Times New Roman" w:hAnsi="Times New Roman" w:cs="Times New Roman"/>
+          <w:lang w:eastAsia="en-GB"/>
+        </w:rPr>
+        <w:fldChar w:fldCharType="end"/>
+      </w:r>
+      <w:bookmarkEnd w:id="0"/>
+    </w:p>
+    <w:p/>
+    <w:p>
       <w:r>
         <w:t>Following are the requirements of the application and working of each requirement.</w:t>
       </w:r>
@@ -401,6 +455,7 @@
         <w:ind w:left="932"/>
       </w:pPr>
       <w:r>
+        <w:lastRenderedPageBreak/>
         <w:t>password: admin</w:t>
       </w:r>
     </w:p>
@@ -411,7 +466,6 @@
     </w:p>
     <w:p>
       <w:r>
-        <w:lastRenderedPageBreak/>
         <w:t>7.  As an admin, I should be able to login and logout of the application.  Upon refresh, the user should not be logged out. Think in terms of session management in the browser.</w:t>
       </w:r>
     </w:p>
@@ -513,13 +567,7 @@
       </w:r>
       <w:proofErr w:type="spellEnd"/>
       <w:r>
-        <w:t xml:space="preserve">) so that </w:t>
-      </w:r>
-      <w:r>
-        <w:t xml:space="preserve">general </w:t>
-      </w:r>
-      <w:r>
-        <w:t xml:space="preserve">user cannot go to add news section by mocking the </w:t>
+        <w:t xml:space="preserve">) so that general user cannot go to add news section by mocking the </w:t>
       </w:r>
       <w:proofErr w:type="spellStart"/>
       <w:r>
@@ -608,13 +656,7 @@
         </w:numPr>
       </w:pPr>
       <w:r>
-        <w:t xml:space="preserve">As data persistence is done so the data can be seen by </w:t>
-      </w:r>
-      <w:r>
-        <w:t xml:space="preserve">general </w:t>
-      </w:r>
-      <w:r>
-        <w:t xml:space="preserve">user after the data is being added by admin. </w:t>
+        <w:t xml:space="preserve">As data persistence is done so the data can be seen by general user after the data is being added by admin. </w:t>
       </w:r>
     </w:p>
     <w:p>
@@ -675,8 +717,6 @@
       <w:r>
         <w:t>Other useful details:</w:t>
       </w:r>
-      <w:bookmarkStart w:id="0" w:name="_GoBack"/>
-      <w:bookmarkEnd w:id="0"/>
     </w:p>
     <w:p>
       <w:pPr>
@@ -2795,27 +2835,7 @@
                                   <w14:round/>
                                 </w14:textOutline>
                               </w:rPr>
-                              <w:t xml:space="preserve">Page Not Found </w:t>
-                            </w:r>
-                            <w:r>
-                              <w:rPr>
-                                <w:noProof/>
-                                <w:color w:val="000000" w:themeColor="text1"/>
-                                <w:sz w:val="28"/>
-                                <w:szCs w:val="28"/>
-                                <w:lang w:val="en-US"/>
-                                <w14:shadow w14:blurRad="38100" w14:dist="19050" w14:dir="2700000" w14:sx="100000" w14:sy="100000" w14:kx="0" w14:ky="0" w14:algn="tl">
-                                  <w14:schemeClr w14:val="dk1">
-                                    <w14:alpha w14:val="60000"/>
-                                  </w14:schemeClr>
-                                </w14:shadow>
-                                <w14:textOutline w14:w="0" w14:cap="flat" w14:cmpd="sng" w14:algn="ctr">
-                                  <w14:noFill/>
-                                  <w14:prstDash w14:val="solid"/>
-                                  <w14:round/>
-                                </w14:textOutline>
-                              </w:rPr>
-                              <w:t>Component</w:t>
+                              <w:t>Page Not Found Component</w:t>
                             </w:r>
                           </w:p>
                         </w:txbxContent>
@@ -3389,27 +3409,7 @@
                                   <w14:round/>
                                 </w14:textOutline>
                               </w:rPr>
-                              <w:t xml:space="preserve">Add News </w:t>
-                            </w:r>
-                            <w:r>
-                              <w:rPr>
-                                <w:noProof/>
-                                <w:color w:val="000000" w:themeColor="text1"/>
-                                <w:sz w:val="28"/>
-                                <w:szCs w:val="28"/>
-                                <w:lang w:val="en-US"/>
-                                <w14:shadow w14:blurRad="38100" w14:dist="19050" w14:dir="2700000" w14:sx="100000" w14:sy="100000" w14:kx="0" w14:ky="0" w14:algn="tl">
-                                  <w14:schemeClr w14:val="dk1">
-                                    <w14:alpha w14:val="60000"/>
-                                  </w14:schemeClr>
-                                </w14:shadow>
-                                <w14:textOutline w14:w="0" w14:cap="flat" w14:cmpd="sng" w14:algn="ctr">
-                                  <w14:noFill/>
-                                  <w14:prstDash w14:val="solid"/>
-                                  <w14:round/>
-                                </w14:textOutline>
-                              </w:rPr>
-                              <w:t>Component</w:t>
+                              <w:t>Add News Component</w:t>
                             </w:r>
                           </w:p>
                         </w:txbxContent>
@@ -3582,27 +3582,7 @@
                                   <w14:round/>
                                 </w14:textOutline>
                               </w:rPr>
-                              <w:t>District Wise</w:t>
-                            </w:r>
-                            <w:r>
-                              <w:rPr>
-                                <w:noProof/>
-                                <w:color w:val="000000" w:themeColor="text1"/>
-                                <w:sz w:val="28"/>
-                                <w:szCs w:val="28"/>
-                                <w:lang w:val="en-US"/>
-                                <w14:shadow w14:blurRad="38100" w14:dist="19050" w14:dir="2700000" w14:sx="100000" w14:sy="100000" w14:kx="0" w14:ky="0" w14:algn="tl">
-                                  <w14:schemeClr w14:val="dk1">
-                                    <w14:alpha w14:val="60000"/>
-                                  </w14:schemeClr>
-                                </w14:shadow>
-                                <w14:textOutline w14:w="0" w14:cap="flat" w14:cmpd="sng" w14:algn="ctr">
-                                  <w14:noFill/>
-                                  <w14:prstDash w14:val="solid"/>
-                                  <w14:round/>
-                                </w14:textOutline>
-                              </w:rPr>
-                              <w:t xml:space="preserve"> Component</w:t>
+                              <w:t>District Wise Component</w:t>
                             </w:r>
                           </w:p>
                         </w:txbxContent>
@@ -4038,27 +4018,7 @@
                                   <w14:round/>
                                 </w14:textOutline>
                               </w:rPr>
-                              <w:t>Admin Login</w:t>
-                            </w:r>
-                            <w:r>
-                              <w:rPr>
-                                <w:noProof/>
-                                <w:color w:val="000000" w:themeColor="text1"/>
-                                <w:sz w:val="28"/>
-                                <w:szCs w:val="28"/>
-                                <w:lang w:val="en-US"/>
-                                <w14:shadow w14:blurRad="38100" w14:dist="19050" w14:dir="2700000" w14:sx="100000" w14:sy="100000" w14:kx="0" w14:ky="0" w14:algn="tl">
-                                  <w14:schemeClr w14:val="dk1">
-                                    <w14:alpha w14:val="60000"/>
-                                  </w14:schemeClr>
-                                </w14:shadow>
-                                <w14:textOutline w14:w="0" w14:cap="flat" w14:cmpd="sng" w14:algn="ctr">
-                                  <w14:noFill/>
-                                  <w14:prstDash w14:val="solid"/>
-                                  <w14:round/>
-                                </w14:textOutline>
-                              </w:rPr>
-                              <w:t xml:space="preserve"> Component</w:t>
+                              <w:t>Admin Login Component</w:t>
                             </w:r>
                           </w:p>
                         </w:txbxContent>
@@ -4532,27 +4492,7 @@
                                   <w14:round/>
                                 </w14:textOutline>
                               </w:rPr>
-                              <w:t>Latest News</w:t>
-                            </w:r>
-                            <w:r>
-                              <w:rPr>
-                                <w:noProof/>
-                                <w:color w:val="000000" w:themeColor="text1"/>
-                                <w:sz w:val="28"/>
-                                <w:szCs w:val="28"/>
-                                <w:lang w:val="en-US"/>
-                                <w14:shadow w14:blurRad="38100" w14:dist="19050" w14:dir="2700000" w14:sx="100000" w14:sy="100000" w14:kx="0" w14:ky="0" w14:algn="tl">
-                                  <w14:schemeClr w14:val="dk1">
-                                    <w14:alpha w14:val="60000"/>
-                                  </w14:schemeClr>
-                                </w14:shadow>
-                                <w14:textOutline w14:w="0" w14:cap="flat" w14:cmpd="sng" w14:algn="ctr">
-                                  <w14:noFill/>
-                                  <w14:prstDash w14:val="solid"/>
-                                  <w14:round/>
-                                </w14:textOutline>
-                              </w:rPr>
-                              <w:t xml:space="preserve"> Component</w:t>
+                              <w:t>Latest News Component</w:t>
                             </w:r>
                           </w:p>
                         </w:txbxContent>
@@ -4725,27 +4665,7 @@
                                   <w14:round/>
                                 </w14:textOutline>
                               </w:rPr>
-                              <w:t>Precautions</w:t>
-                            </w:r>
-                            <w:r>
-                              <w:rPr>
-                                <w:noProof/>
-                                <w:color w:val="000000" w:themeColor="text1"/>
-                                <w:sz w:val="28"/>
-                                <w:szCs w:val="28"/>
-                                <w:lang w:val="en-US"/>
-                                <w14:shadow w14:blurRad="38100" w14:dist="19050" w14:dir="2700000" w14:sx="100000" w14:sy="100000" w14:kx="0" w14:ky="0" w14:algn="tl">
-                                  <w14:schemeClr w14:val="dk1">
-                                    <w14:alpha w14:val="60000"/>
-                                  </w14:schemeClr>
-                                </w14:shadow>
-                                <w14:textOutline w14:w="0" w14:cap="flat" w14:cmpd="sng" w14:algn="ctr">
-                                  <w14:noFill/>
-                                  <w14:prstDash w14:val="solid"/>
-                                  <w14:round/>
-                                </w14:textOutline>
-                              </w:rPr>
-                              <w:t xml:space="preserve"> Component</w:t>
+                              <w:t>Precautions Component</w:t>
                             </w:r>
                           </w:p>
                         </w:txbxContent>
@@ -6497,6 +6417,7 @@
   <w:style w:type="character" w:default="1" w:styleId="DefaultParagraphFont">
     <w:name w:val="Default Paragraph Font"/>
     <w:uiPriority w:val="1"/>
+    <w:semiHidden/>
     <w:unhideWhenUsed/>
   </w:style>
   <w:style w:type="table" w:default="1" w:styleId="TableNormal">
@@ -6530,6 +6451,18 @@
       <w:ind w:left="720"/>
       <w:contextualSpacing/>
     </w:pPr>
+  </w:style>
+  <w:style w:type="character" w:styleId="Hyperlink">
+    <w:name w:val="Hyperlink"/>
+    <w:basedOn w:val="DefaultParagraphFont"/>
+    <w:uiPriority w:val="99"/>
+    <w:semiHidden/>
+    <w:unhideWhenUsed/>
+    <w:rsid w:val="00B528F2"/>
+    <w:rPr>
+      <w:color w:val="0000FF"/>
+      <w:u w:val="single"/>
+    </w:rPr>
   </w:style>
 </w:styles>
 </file>

</xml_diff>